<commit_message>
Added doctor's list research
</commit_message>
<xml_diff>
--- a/Documentation/Research doctor's list.docx
+++ b/Documentation/Research doctor's list.docx
@@ -2,6 +2,7 @@
 <file path=word/document.xml><?xml version="1.0" encoding="utf-8"?>
 <w:document xmlns:wpc="http://schemas.microsoft.com/office/word/2010/wordprocessingCanvas" xmlns:mc="http://schemas.openxmlformats.org/markup-compatibility/2006" xmlns:o="urn:schemas-microsoft-com:office:office" xmlns:r="http://schemas.openxmlformats.org/officeDocument/2006/relationships" xmlns:m="http://schemas.openxmlformats.org/officeDocument/2006/math" xmlns:v="urn:schemas-microsoft-com:vml" xmlns:wp14="http://schemas.microsoft.com/office/word/2010/wordprocessingDrawing" xmlns:wp="http://schemas.openxmlformats.org/drawingml/2006/wordprocessingDrawing" xmlns:w10="urn:schemas-microsoft-com:office:word" xmlns:w="http://schemas.openxmlformats.org/wordprocessingml/2006/main" xmlns:w14="http://schemas.microsoft.com/office/word/2010/wordml" xmlns:w15="http://schemas.microsoft.com/office/word/2012/wordml" xmlns:wpg="http://schemas.microsoft.com/office/word/2010/wordprocessingGroup" xmlns:wpi="http://schemas.microsoft.com/office/word/2010/wordprocessingInk" xmlns:wne="http://schemas.microsoft.com/office/word/2006/wordml" xmlns:wps="http://schemas.microsoft.com/office/word/2010/wordprocessingShape" mc:Ignorable="w14 w15 wp14">
   <w:body>
+    <w:p/>
     <w:p>
       <w:pPr>
         <w:pStyle w:val="ListParagraph"/>
@@ -11,95 +12,7 @@
         </w:numPr>
       </w:pPr>
       <w:r>
-        <w:t xml:space="preserve">Bronchitis: </w:t>
-      </w:r>
-    </w:p>
-    <w:p>
-      <w:r>
-        <w:t xml:space="preserve">Dr. </w:t>
-      </w:r>
-      <w:proofErr w:type="spellStart"/>
-      <w:r>
-        <w:t>Fazle</w:t>
-      </w:r>
-      <w:proofErr w:type="spellEnd"/>
-      <w:r>
-        <w:t xml:space="preserve"> Rabbi Mohammed</w:t>
-      </w:r>
-      <w:r>
-        <w:t xml:space="preserve">- Square hospital - </w:t>
-      </w:r>
-      <w:r>
-        <w:t>10616</w:t>
-      </w:r>
-    </w:p>
-    <w:p>
-      <w:r>
-        <w:t xml:space="preserve">Dr. </w:t>
-      </w:r>
-      <w:proofErr w:type="spellStart"/>
-      <w:r>
-        <w:t>Sarabon</w:t>
-      </w:r>
-      <w:proofErr w:type="spellEnd"/>
-      <w:r>
-        <w:t xml:space="preserve"> </w:t>
-      </w:r>
-      <w:proofErr w:type="spellStart"/>
-      <w:r>
-        <w:t>Tahura</w:t>
-      </w:r>
-      <w:proofErr w:type="spellEnd"/>
-      <w:r>
-        <w:t xml:space="preserve">- Square hospital - </w:t>
-      </w:r>
-      <w:r>
-        <w:t>10616</w:t>
-      </w:r>
-    </w:p>
-    <w:p>
-      <w:r>
-        <w:t xml:space="preserve">Dr. Md. </w:t>
-      </w:r>
-      <w:proofErr w:type="spellStart"/>
-      <w:r>
-        <w:t>Mamunur</w:t>
-      </w:r>
-      <w:proofErr w:type="spellEnd"/>
-      <w:r>
-        <w:t xml:space="preserve"> Rashid</w:t>
-      </w:r>
-      <w:r>
-        <w:t xml:space="preserve">- Square hospital - </w:t>
-      </w:r>
-      <w:r>
-        <w:t>10616</w:t>
-      </w:r>
-    </w:p>
-    <w:p>
-      <w:r>
-        <w:t xml:space="preserve">Dr. Chandra Prakash </w:t>
-      </w:r>
-      <w:proofErr w:type="spellStart"/>
-      <w:r>
-        <w:t>Dokwal</w:t>
-      </w:r>
-      <w:proofErr w:type="spellEnd"/>
-      <w:r>
-        <w:t>- Apollo hospital - 10678</w:t>
-      </w:r>
-    </w:p>
-    <w:p>
-      <w:r>
-        <w:t xml:space="preserve">Dr. SM Abdullah Al </w:t>
-      </w:r>
-      <w:proofErr w:type="spellStart"/>
-      <w:r>
-        <w:t>Mamun</w:t>
-      </w:r>
-      <w:proofErr w:type="spellEnd"/>
-      <w:r>
-        <w:t>- Apollo hospital- 10678</w:t>
+        <w:t>Fever</w:t>
       </w:r>
     </w:p>
     <w:p>
@@ -111,97 +24,7 @@
         </w:numPr>
       </w:pPr>
       <w:r>
-        <w:t xml:space="preserve">Irritable Bowel Syndrome: </w:t>
-      </w:r>
-    </w:p>
-    <w:p>
-      <w:r>
-        <w:t xml:space="preserve">Prof. (Dr.). Brig. Md. </w:t>
-      </w:r>
-      <w:proofErr w:type="spellStart"/>
-      <w:r>
-        <w:t>Delwar</w:t>
-      </w:r>
-      <w:proofErr w:type="spellEnd"/>
-      <w:r>
-        <w:t xml:space="preserve"> Hossain</w:t>
-      </w:r>
-      <w:r>
-        <w:t xml:space="preserve"> – Square Hospital - 10616</w:t>
-      </w:r>
-    </w:p>
-    <w:p>
-      <w:r>
-        <w:t xml:space="preserve">Dr. </w:t>
-      </w:r>
-      <w:proofErr w:type="spellStart"/>
-      <w:r>
-        <w:t>Fowaz</w:t>
-      </w:r>
-      <w:proofErr w:type="spellEnd"/>
-      <w:r>
-        <w:t xml:space="preserve"> Hussain </w:t>
-      </w:r>
-      <w:proofErr w:type="spellStart"/>
-      <w:r>
-        <w:t>Shuvo</w:t>
-      </w:r>
-      <w:proofErr w:type="spellEnd"/>
-      <w:r>
-        <w:t>- Square Hospital – 10616</w:t>
-      </w:r>
-    </w:p>
-    <w:p>
-      <w:r>
-        <w:t xml:space="preserve">Prof. Sk. Md. </w:t>
-      </w:r>
-      <w:proofErr w:type="spellStart"/>
-      <w:r>
-        <w:t>Bahar</w:t>
-      </w:r>
-      <w:proofErr w:type="spellEnd"/>
-      <w:r>
-        <w:t xml:space="preserve"> Hussain</w:t>
-      </w:r>
-      <w:r>
-        <w:t>- Square Hospital – 10616</w:t>
-      </w:r>
-    </w:p>
-    <w:p>
-      <w:r>
-        <w:t xml:space="preserve">Dr. </w:t>
-      </w:r>
-      <w:proofErr w:type="spellStart"/>
-      <w:r>
-        <w:t>Lutful</w:t>
-      </w:r>
-      <w:proofErr w:type="spellEnd"/>
-      <w:r>
-        <w:t xml:space="preserve"> L. Chowdhury</w:t>
-      </w:r>
-      <w:r>
-        <w:t xml:space="preserve">- Apollo Hospital- 10678 </w:t>
-      </w:r>
-    </w:p>
-    <w:p>
-      <w:r>
-        <w:t xml:space="preserve">Dr. Iqbal </w:t>
-      </w:r>
-      <w:proofErr w:type="spellStart"/>
-      <w:r>
-        <w:t>Murshed</w:t>
-      </w:r>
-      <w:proofErr w:type="spellEnd"/>
-      <w:r>
-        <w:t xml:space="preserve"> </w:t>
-      </w:r>
-      <w:proofErr w:type="spellStart"/>
-      <w:r>
-        <w:t>Kabir</w:t>
-      </w:r>
-      <w:proofErr w:type="spellEnd"/>
-      <w:r>
-        <w:t xml:space="preserve">- Apollo Hospital- 10678 </w:t>
+        <w:t>Common Cold</w:t>
       </w:r>
     </w:p>
     <w:p>
@@ -213,6 +36,287 @@
         </w:numPr>
       </w:pPr>
       <w:r>
+        <w:t>Headache:</w:t>
+      </w:r>
+    </w:p>
+    <w:p>
+      <w:r>
+        <w:t xml:space="preserve">Dr. </w:t>
+      </w:r>
+      <w:proofErr w:type="spellStart"/>
+      <w:r>
+        <w:t>Sandip</w:t>
+      </w:r>
+      <w:proofErr w:type="spellEnd"/>
+      <w:r>
+        <w:t xml:space="preserve"> Kumar Dash- Apollo Hospital- 10678</w:t>
+      </w:r>
+    </w:p>
+    <w:p>
+      <w:r>
+        <w:t xml:space="preserve">Professor Dr. Md. Abdul </w:t>
+      </w:r>
+      <w:proofErr w:type="spellStart"/>
+      <w:r>
+        <w:t>Hayee</w:t>
+      </w:r>
+      <w:proofErr w:type="spellEnd"/>
+      <w:r>
+        <w:t xml:space="preserve">- Ibn </w:t>
+      </w:r>
+      <w:proofErr w:type="spellStart"/>
+      <w:r>
+        <w:t>Sina</w:t>
+      </w:r>
+      <w:proofErr w:type="spellEnd"/>
+      <w:r>
+        <w:t xml:space="preserve"> Hospital- 10615</w:t>
+      </w:r>
+    </w:p>
+    <w:p>
+      <w:r>
+        <w:t xml:space="preserve">Dr. Afzal </w:t>
+      </w:r>
+      <w:proofErr w:type="spellStart"/>
+      <w:r>
+        <w:t>Momin</w:t>
+      </w:r>
+      <w:proofErr w:type="spellEnd"/>
+      <w:r>
+        <w:t xml:space="preserve">- Ibn </w:t>
+      </w:r>
+      <w:proofErr w:type="spellStart"/>
+      <w:r>
+        <w:t>Sina</w:t>
+      </w:r>
+      <w:proofErr w:type="spellEnd"/>
+      <w:r>
+        <w:t xml:space="preserve"> Hospital- 10615</w:t>
+      </w:r>
+    </w:p>
+    <w:p>
+      <w:pPr>
+        <w:pStyle w:val="ListParagraph"/>
+        <w:numPr>
+          <w:ilvl w:val="0"/>
+          <w:numId w:val="1"/>
+        </w:numPr>
+      </w:pPr>
+      <w:r>
+        <w:t xml:space="preserve">Bronchitis: </w:t>
+      </w:r>
+    </w:p>
+    <w:p>
+      <w:r>
+        <w:t xml:space="preserve">Dr. </w:t>
+      </w:r>
+      <w:proofErr w:type="spellStart"/>
+      <w:r>
+        <w:t>Fazle</w:t>
+      </w:r>
+      <w:proofErr w:type="spellEnd"/>
+      <w:r>
+        <w:t xml:space="preserve"> Rabbi Mohammed</w:t>
+      </w:r>
+      <w:r>
+        <w:t xml:space="preserve">- Square hospital - </w:t>
+      </w:r>
+      <w:r>
+        <w:t>10616</w:t>
+      </w:r>
+    </w:p>
+    <w:p>
+      <w:r>
+        <w:t xml:space="preserve">Dr. </w:t>
+      </w:r>
+      <w:proofErr w:type="spellStart"/>
+      <w:r>
+        <w:t>Sarabon</w:t>
+      </w:r>
+      <w:proofErr w:type="spellEnd"/>
+      <w:r>
+        <w:t xml:space="preserve"> </w:t>
+      </w:r>
+      <w:proofErr w:type="spellStart"/>
+      <w:r>
+        <w:t>Tahura</w:t>
+      </w:r>
+      <w:proofErr w:type="spellEnd"/>
+      <w:r>
+        <w:t xml:space="preserve">- Square hospital - </w:t>
+      </w:r>
+      <w:r>
+        <w:t>10616</w:t>
+      </w:r>
+    </w:p>
+    <w:p>
+      <w:r>
+        <w:t xml:space="preserve">Dr. Md. </w:t>
+      </w:r>
+      <w:proofErr w:type="spellStart"/>
+      <w:r>
+        <w:t>Mamunur</w:t>
+      </w:r>
+      <w:proofErr w:type="spellEnd"/>
+      <w:r>
+        <w:t xml:space="preserve"> Rashid</w:t>
+      </w:r>
+      <w:r>
+        <w:t xml:space="preserve">- Square hospital - </w:t>
+      </w:r>
+      <w:r>
+        <w:t>10616</w:t>
+      </w:r>
+    </w:p>
+    <w:p>
+      <w:r>
+        <w:t xml:space="preserve">Dr. Chandra Prakash </w:t>
+      </w:r>
+      <w:proofErr w:type="spellStart"/>
+      <w:r>
+        <w:t>Dokwal</w:t>
+      </w:r>
+      <w:proofErr w:type="spellEnd"/>
+      <w:r>
+        <w:t>- Apollo hospital - 10678</w:t>
+      </w:r>
+    </w:p>
+    <w:p>
+      <w:r>
+        <w:t xml:space="preserve">Dr. SM Abdullah Al </w:t>
+      </w:r>
+      <w:proofErr w:type="spellStart"/>
+      <w:r>
+        <w:t>Mamun</w:t>
+      </w:r>
+      <w:proofErr w:type="spellEnd"/>
+      <w:r>
+        <w:t>- Apollo hospital- 10678</w:t>
+      </w:r>
+    </w:p>
+    <w:p>
+      <w:pPr>
+        <w:pStyle w:val="ListParagraph"/>
+        <w:numPr>
+          <w:ilvl w:val="0"/>
+          <w:numId w:val="1"/>
+        </w:numPr>
+      </w:pPr>
+      <w:r>
+        <w:t>Influenza:</w:t>
+      </w:r>
+    </w:p>
+    <w:p>
+      <w:pPr>
+        <w:pStyle w:val="ListParagraph"/>
+        <w:numPr>
+          <w:ilvl w:val="0"/>
+          <w:numId w:val="1"/>
+        </w:numPr>
+      </w:pPr>
+      <w:r>
+        <w:t xml:space="preserve">Irritable Bowel Syndrome: </w:t>
+      </w:r>
+    </w:p>
+    <w:p>
+      <w:r>
+        <w:t xml:space="preserve">Prof. (Dr.). Brig. Md. </w:t>
+      </w:r>
+      <w:proofErr w:type="spellStart"/>
+      <w:r>
+        <w:t>Delwar</w:t>
+      </w:r>
+      <w:proofErr w:type="spellEnd"/>
+      <w:r>
+        <w:t xml:space="preserve"> Hossain</w:t>
+      </w:r>
+      <w:r>
+        <w:t xml:space="preserve"> – Square Hospital - 10616</w:t>
+      </w:r>
+    </w:p>
+    <w:p>
+      <w:r>
+        <w:t xml:space="preserve">Dr. </w:t>
+      </w:r>
+      <w:proofErr w:type="spellStart"/>
+      <w:r>
+        <w:t>Fowaz</w:t>
+      </w:r>
+      <w:proofErr w:type="spellEnd"/>
+      <w:r>
+        <w:t xml:space="preserve"> Hussain </w:t>
+      </w:r>
+      <w:proofErr w:type="spellStart"/>
+      <w:r>
+        <w:t>Shuvo</w:t>
+      </w:r>
+      <w:proofErr w:type="spellEnd"/>
+      <w:r>
+        <w:t>- Square Hospital – 10616</w:t>
+      </w:r>
+    </w:p>
+    <w:p>
+      <w:r>
+        <w:t xml:space="preserve">Prof. Sk. Md. </w:t>
+      </w:r>
+      <w:proofErr w:type="spellStart"/>
+      <w:r>
+        <w:t>Bahar</w:t>
+      </w:r>
+      <w:proofErr w:type="spellEnd"/>
+      <w:r>
+        <w:t xml:space="preserve"> Hussain</w:t>
+      </w:r>
+      <w:r>
+        <w:t>- Square Hospital – 10616</w:t>
+      </w:r>
+    </w:p>
+    <w:p>
+      <w:r>
+        <w:t xml:space="preserve">Dr. </w:t>
+      </w:r>
+      <w:proofErr w:type="spellStart"/>
+      <w:r>
+        <w:t>Lutful</w:t>
+      </w:r>
+      <w:proofErr w:type="spellEnd"/>
+      <w:r>
+        <w:t xml:space="preserve"> L. Chowdhury</w:t>
+      </w:r>
+      <w:r>
+        <w:t xml:space="preserve">- Apollo Hospital- 10678 </w:t>
+      </w:r>
+    </w:p>
+    <w:p>
+      <w:r>
+        <w:t xml:space="preserve">Dr. Iqbal </w:t>
+      </w:r>
+      <w:proofErr w:type="spellStart"/>
+      <w:r>
+        <w:t>Murshed</w:t>
+      </w:r>
+      <w:proofErr w:type="spellEnd"/>
+      <w:r>
+        <w:t xml:space="preserve"> </w:t>
+      </w:r>
+      <w:proofErr w:type="spellStart"/>
+      <w:r>
+        <w:t>Kabir</w:t>
+      </w:r>
+      <w:proofErr w:type="spellEnd"/>
+      <w:r>
+        <w:t xml:space="preserve">- Apollo Hospital- 10678 </w:t>
+      </w:r>
+    </w:p>
+    <w:p>
+      <w:pPr>
+        <w:pStyle w:val="ListParagraph"/>
+        <w:numPr>
+          <w:ilvl w:val="0"/>
+          <w:numId w:val="1"/>
+        </w:numPr>
+      </w:pPr>
+      <w:r>
         <w:t xml:space="preserve">Inflammatory bowel disease: </w:t>
       </w:r>
     </w:p>
@@ -271,17 +375,267 @@
       </w:r>
       <w:proofErr w:type="spellEnd"/>
       <w:r>
-        <w:t>- Apollo Hos</w:t>
-      </w:r>
-      <w:r>
-        <w:t>pital- 10678</w:t>
-      </w:r>
-    </w:p>
+        <w:t>- Apollo Hospital- 10678</w:t>
+      </w:r>
+    </w:p>
+    <w:p>
+      <w:pPr>
+        <w:pStyle w:val="ListParagraph"/>
+        <w:numPr>
+          <w:ilvl w:val="0"/>
+          <w:numId w:val="1"/>
+        </w:numPr>
+      </w:pPr>
+      <w:r>
+        <w:t>Lipid Regulation</w:t>
+      </w:r>
+    </w:p>
+    <w:p>
+      <w:pPr>
+        <w:pStyle w:val="ListParagraph"/>
+        <w:numPr>
+          <w:ilvl w:val="0"/>
+          <w:numId w:val="1"/>
+        </w:numPr>
+      </w:pPr>
+      <w:r>
+        <w:t>Asthma and Prophylaxis</w:t>
+      </w:r>
+    </w:p>
+    <w:p>
+      <w:pPr>
+        <w:pStyle w:val="ListParagraph"/>
+        <w:numPr>
+          <w:ilvl w:val="0"/>
+          <w:numId w:val="1"/>
+        </w:numPr>
+      </w:pPr>
+      <w:r>
+        <w:t>Anxiety :</w:t>
+      </w:r>
+    </w:p>
+    <w:p>
+      <w:pPr>
+        <w:pStyle w:val="ListParagraph"/>
+      </w:pPr>
+      <w:r>
+        <w:t xml:space="preserve">Mrs. </w:t>
+      </w:r>
+      <w:proofErr w:type="spellStart"/>
+      <w:r>
+        <w:t>Sharmin</w:t>
+      </w:r>
+      <w:proofErr w:type="spellEnd"/>
+      <w:r>
+        <w:t xml:space="preserve"> </w:t>
+      </w:r>
+      <w:proofErr w:type="spellStart"/>
+      <w:r>
+        <w:t>Haque</w:t>
+      </w:r>
+      <w:proofErr w:type="spellEnd"/>
+      <w:r>
+        <w:t>- Square Hospital- 10616</w:t>
+      </w:r>
+    </w:p>
+    <w:p>
+      <w:pPr>
+        <w:pStyle w:val="ListParagraph"/>
+      </w:pPr>
+      <w:r>
+        <w:t xml:space="preserve">Prof. Md. </w:t>
+      </w:r>
+      <w:proofErr w:type="spellStart"/>
+      <w:r>
+        <w:t>Waziul</w:t>
+      </w:r>
+      <w:proofErr w:type="spellEnd"/>
+      <w:r>
+        <w:t xml:space="preserve"> </w:t>
+      </w:r>
+      <w:proofErr w:type="spellStart"/>
+      <w:r>
+        <w:t>Alam</w:t>
+      </w:r>
+      <w:proofErr w:type="spellEnd"/>
+      <w:r>
+        <w:t xml:space="preserve"> Chowdhury</w:t>
+      </w:r>
+      <w:r>
+        <w:t>- Square Hospital- 10616</w:t>
+      </w:r>
+    </w:p>
+    <w:p>
+      <w:pPr>
+        <w:pStyle w:val="ListParagraph"/>
+      </w:pPr>
+      <w:r>
+        <w:t xml:space="preserve">Dr. </w:t>
+      </w:r>
+      <w:proofErr w:type="spellStart"/>
+      <w:r>
+        <w:t>Nigar</w:t>
+      </w:r>
+      <w:proofErr w:type="spellEnd"/>
+      <w:r>
+        <w:t xml:space="preserve"> Sultana</w:t>
+      </w:r>
+      <w:r>
+        <w:t>- Apollo Hospital- 10678</w:t>
+      </w:r>
+    </w:p>
+    <w:p>
+      <w:pPr>
+        <w:pStyle w:val="ListParagraph"/>
+      </w:pPr>
+      <w:r>
+        <w:t>Dr. Mahmood Hasan</w:t>
+      </w:r>
+      <w:r>
+        <w:t>- Apollo Hospital- 10678</w:t>
+      </w:r>
+    </w:p>
+    <w:p>
+      <w:pPr>
+        <w:pStyle w:val="ListParagraph"/>
+        <w:numPr>
+          <w:ilvl w:val="0"/>
+          <w:numId w:val="1"/>
+        </w:numPr>
+      </w:pPr>
+      <w:r>
+        <w:t>Migraines:</w:t>
+      </w:r>
+    </w:p>
+    <w:p>
+      <w:pPr>
+        <w:pStyle w:val="ListParagraph"/>
+      </w:pPr>
+      <w:r>
+        <w:t xml:space="preserve">Dr. </w:t>
+      </w:r>
+      <w:proofErr w:type="spellStart"/>
+      <w:r>
+        <w:t>Alim</w:t>
+      </w:r>
+      <w:proofErr w:type="spellEnd"/>
+      <w:r>
+        <w:t xml:space="preserve"> Akhtar </w:t>
+      </w:r>
+      <w:proofErr w:type="spellStart"/>
+      <w:r>
+        <w:t>Bhuiyan</w:t>
+      </w:r>
+      <w:proofErr w:type="spellEnd"/>
+      <w:r>
+        <w:t>- Apollo Hospital- 10678</w:t>
+      </w:r>
+    </w:p>
+    <w:p>
+      <w:pPr>
+        <w:pStyle w:val="ListParagraph"/>
+      </w:pPr>
+      <w:r>
+        <w:lastRenderedPageBreak/>
+        <w:t xml:space="preserve">Dr. </w:t>
+      </w:r>
+      <w:proofErr w:type="spellStart"/>
+      <w:r>
+        <w:t>Khandker</w:t>
+      </w:r>
+      <w:proofErr w:type="spellEnd"/>
+      <w:r>
+        <w:t xml:space="preserve"> </w:t>
+      </w:r>
+      <w:proofErr w:type="spellStart"/>
+      <w:r>
+        <w:t>Mahbubar</w:t>
+      </w:r>
+      <w:proofErr w:type="spellEnd"/>
+      <w:r>
+        <w:t xml:space="preserve"> Rahman</w:t>
+      </w:r>
+      <w:r>
+        <w:t>- Apollo Hospital- 10678</w:t>
+      </w:r>
+    </w:p>
+    <w:p>
+      <w:pPr>
+        <w:pStyle w:val="ListParagraph"/>
+      </w:pPr>
+      <w:r>
+        <w:t xml:space="preserve">Prof. Dr. </w:t>
+      </w:r>
+      <w:proofErr w:type="spellStart"/>
+      <w:r>
+        <w:t>Uttam</w:t>
+      </w:r>
+      <w:proofErr w:type="spellEnd"/>
+      <w:r>
+        <w:t xml:space="preserve"> Kumar </w:t>
+      </w:r>
+      <w:proofErr w:type="spellStart"/>
+      <w:r>
+        <w:t>Saha</w:t>
+      </w:r>
+      <w:proofErr w:type="spellEnd"/>
+      <w:r>
+        <w:t>- Apollo Hospital- 10678</w:t>
+      </w:r>
+    </w:p>
+    <w:p>
+      <w:pPr>
+        <w:pStyle w:val="ListParagraph"/>
+      </w:pPr>
+      <w:r>
+        <w:t>Dr. Sheikh Abdul Kader</w:t>
+      </w:r>
+      <w:r>
+        <w:t>- Square Hospital - 10616</w:t>
+      </w:r>
+    </w:p>
+    <w:p>
+      <w:pPr>
+        <w:pStyle w:val="ListParagraph"/>
+        <w:numPr>
+          <w:ilvl w:val="0"/>
+          <w:numId w:val="1"/>
+        </w:numPr>
+      </w:pPr>
+      <w:r>
+        <w:t>Tuberculosis:</w:t>
+      </w:r>
+    </w:p>
+    <w:p>
+      <w:pPr>
+        <w:pStyle w:val="ListParagraph"/>
+        <w:numPr>
+          <w:ilvl w:val="0"/>
+          <w:numId w:val="1"/>
+        </w:numPr>
+      </w:pPr>
+      <w:r>
+        <w:t>Pneumonia:</w:t>
+      </w:r>
+    </w:p>
+    <w:p>
+      <w:pPr>
+        <w:pStyle w:val="ListParagraph"/>
+        <w:numPr>
+          <w:ilvl w:val="0"/>
+          <w:numId w:val="1"/>
+        </w:numPr>
+      </w:pPr>
+      <w:r>
+        <w:t>Pinkeye</w:t>
+      </w:r>
+    </w:p>
+    <w:p/>
+    <w:p/>
     <w:p>
       <w:bookmarkStart w:id="0" w:name="_GoBack"/>
       <w:bookmarkEnd w:id="0"/>
     </w:p>
-    <w:p/>
     <w:sectPr>
       <w:pgSz w:w="12240" w:h="15840"/>
       <w:pgMar w:top="1440" w:right="1440" w:bottom="1440" w:left="1440" w:header="720" w:footer="720" w:gutter="0"/>
@@ -782,6 +1136,7 @@
   <w:style w:type="paragraph" w:default="1" w:styleId="Normal">
     <w:name w:val="Normal"/>
     <w:qFormat/>
+    <w:rsid w:val="00C13E56"/>
   </w:style>
   <w:style w:type="character" w:default="1" w:styleId="DefaultParagraphFont">
     <w:name w:val="Default Paragraph Font"/>

</xml_diff>

<commit_message>
Updated research doctor's list
</commit_message>
<xml_diff>
--- a/Documentation/Research doctor's list.docx
+++ b/Documentation/Research doctor's list.docx
@@ -14,6 +14,78 @@
       <w:r>
         <w:t>Fever</w:t>
       </w:r>
+      <w:r>
+        <w:t>:</w:t>
+      </w:r>
+    </w:p>
+    <w:p>
+      <w:r>
+        <w:t>Dr. Sakina Anwar</w:t>
+      </w:r>
+      <w:r>
+        <w:t xml:space="preserve">- Ibn </w:t>
+      </w:r>
+      <w:proofErr w:type="spellStart"/>
+      <w:r>
+        <w:t>Sina</w:t>
+      </w:r>
+      <w:proofErr w:type="spellEnd"/>
+      <w:r>
+        <w:t xml:space="preserve"> Hospital- 10615</w:t>
+      </w:r>
+    </w:p>
+    <w:p>
+      <w:r>
+        <w:t xml:space="preserve">Professor Dr. Mohammad </w:t>
+      </w:r>
+      <w:proofErr w:type="spellStart"/>
+      <w:r>
+        <w:t>Zohir</w:t>
+      </w:r>
+      <w:proofErr w:type="spellEnd"/>
+      <w:r>
+        <w:t xml:space="preserve"> Uddin</w:t>
+      </w:r>
+      <w:r>
+        <w:t xml:space="preserve">- Ibn </w:t>
+      </w:r>
+      <w:proofErr w:type="spellStart"/>
+      <w:r>
+        <w:t>Sina</w:t>
+      </w:r>
+      <w:proofErr w:type="spellEnd"/>
+      <w:r>
+        <w:t xml:space="preserve"> Hospital- 10615</w:t>
+      </w:r>
+    </w:p>
+    <w:p>
+      <w:r>
+        <w:t xml:space="preserve">Professor Dr. Md. </w:t>
+      </w:r>
+      <w:proofErr w:type="spellStart"/>
+      <w:r>
+        <w:t>Lutful</w:t>
+      </w:r>
+      <w:proofErr w:type="spellEnd"/>
+      <w:r>
+        <w:t xml:space="preserve"> </w:t>
+      </w:r>
+      <w:proofErr w:type="spellStart"/>
+      <w:r>
+        <w:t>Kabir</w:t>
+      </w:r>
+      <w:proofErr w:type="spellEnd"/>
+      <w:r>
+        <w:t xml:space="preserve">- Ibn </w:t>
+      </w:r>
+      <w:proofErr w:type="spellStart"/>
+      <w:r>
+        <w:t>Sina</w:t>
+      </w:r>
+      <w:proofErr w:type="spellEnd"/>
+      <w:r>
+        <w:t xml:space="preserve"> Hospital- 10615</w:t>
+      </w:r>
     </w:p>
     <w:p>
       <w:pPr>
@@ -26,6 +98,91 @@
       <w:r>
         <w:t>Common Cold</w:t>
       </w:r>
+      <w:r>
+        <w:t xml:space="preserve">: </w:t>
+      </w:r>
+    </w:p>
+    <w:p>
+      <w:r>
+        <w:t xml:space="preserve">Professor Dr. Md. </w:t>
+      </w:r>
+      <w:proofErr w:type="spellStart"/>
+      <w:r>
+        <w:t>Lutful</w:t>
+      </w:r>
+      <w:proofErr w:type="spellEnd"/>
+      <w:r>
+        <w:t xml:space="preserve"> </w:t>
+      </w:r>
+      <w:proofErr w:type="spellStart"/>
+      <w:r>
+        <w:t>Kabir</w:t>
+      </w:r>
+      <w:proofErr w:type="spellEnd"/>
+      <w:r>
+        <w:t xml:space="preserve">- Ibn </w:t>
+      </w:r>
+      <w:proofErr w:type="spellStart"/>
+      <w:r>
+        <w:t>Sina</w:t>
+      </w:r>
+      <w:proofErr w:type="spellEnd"/>
+      <w:r>
+        <w:t xml:space="preserve"> Hospital- 10615</w:t>
+      </w:r>
+    </w:p>
+    <w:p>
+      <w:proofErr w:type="spellStart"/>
+      <w:r>
+        <w:t>Dr.Ahmed</w:t>
+      </w:r>
+      <w:proofErr w:type="spellEnd"/>
+      <w:r>
+        <w:t xml:space="preserve"> </w:t>
+      </w:r>
+      <w:proofErr w:type="spellStart"/>
+      <w:r>
+        <w:t>Manadir</w:t>
+      </w:r>
+      <w:proofErr w:type="spellEnd"/>
+      <w:r>
+        <w:t xml:space="preserve"> Hossain</w:t>
+      </w:r>
+      <w:r>
+        <w:t xml:space="preserve">- Ibn </w:t>
+      </w:r>
+      <w:proofErr w:type="spellStart"/>
+      <w:r>
+        <w:t>Sina</w:t>
+      </w:r>
+      <w:proofErr w:type="spellEnd"/>
+      <w:r>
+        <w:t xml:space="preserve"> Hospital- 10615</w:t>
+      </w:r>
+    </w:p>
+    <w:p>
+      <w:r>
+        <w:t xml:space="preserve">Prof. Md. </w:t>
+      </w:r>
+      <w:proofErr w:type="spellStart"/>
+      <w:r>
+        <w:t>Shaheen</w:t>
+      </w:r>
+      <w:proofErr w:type="spellEnd"/>
+      <w:r>
+        <w:t xml:space="preserve"> Choudhury</w:t>
+      </w:r>
+      <w:r>
+        <w:t xml:space="preserve">- Ibn </w:t>
+      </w:r>
+      <w:proofErr w:type="spellStart"/>
+      <w:r>
+        <w:t>Sina</w:t>
+      </w:r>
+      <w:proofErr w:type="spellEnd"/>
+      <w:r>
+        <w:t xml:space="preserve"> Hospital- 10615</w:t>
+      </w:r>
     </w:p>
     <w:p>
       <w:pPr>
@@ -207,6 +364,88 @@
       </w:r>
     </w:p>
     <w:p>
+      <w:r>
+        <w:t xml:space="preserve">Dr. Md. </w:t>
+      </w:r>
+      <w:proofErr w:type="spellStart"/>
+      <w:r>
+        <w:t>Sayedul</w:t>
+      </w:r>
+      <w:proofErr w:type="spellEnd"/>
+      <w:r>
+        <w:t xml:space="preserve"> Islam</w:t>
+      </w:r>
+      <w:r>
+        <w:t xml:space="preserve">- </w:t>
+      </w:r>
+      <w:proofErr w:type="spellStart"/>
+      <w:r>
+        <w:t>LabAid</w:t>
+      </w:r>
+      <w:proofErr w:type="spellEnd"/>
+      <w:r>
+        <w:t xml:space="preserve"> Hospital- </w:t>
+      </w:r>
+    </w:p>
+    <w:p>
+      <w:r>
+        <w:t xml:space="preserve">Dr. </w:t>
+      </w:r>
+      <w:proofErr w:type="spellStart"/>
+      <w:r>
+        <w:t>Zakir</w:t>
+      </w:r>
+      <w:proofErr w:type="spellEnd"/>
+      <w:r>
+        <w:t xml:space="preserve"> Hossain </w:t>
+      </w:r>
+      <w:proofErr w:type="spellStart"/>
+      <w:r>
+        <w:t>Sarker</w:t>
+      </w:r>
+      <w:proofErr w:type="spellEnd"/>
+      <w:r>
+        <w:t xml:space="preserve">- </w:t>
+      </w:r>
+      <w:proofErr w:type="spellStart"/>
+      <w:r>
+        <w:t>Labaid</w:t>
+      </w:r>
+      <w:proofErr w:type="spellEnd"/>
+      <w:r>
+        <w:t xml:space="preserve"> hospital- </w:t>
+      </w:r>
+    </w:p>
+    <w:p>
+      <w:proofErr w:type="spellStart"/>
+      <w:r>
+        <w:t>Dr.Ahmed</w:t>
+      </w:r>
+      <w:proofErr w:type="spellEnd"/>
+      <w:r>
+        <w:t xml:space="preserve"> </w:t>
+      </w:r>
+      <w:proofErr w:type="spellStart"/>
+      <w:r>
+        <w:t>Manadir</w:t>
+      </w:r>
+      <w:proofErr w:type="spellEnd"/>
+      <w:r>
+        <w:t xml:space="preserve"> Hossain</w:t>
+      </w:r>
+      <w:r>
+        <w:t xml:space="preserve">- Ibn </w:t>
+      </w:r>
+      <w:proofErr w:type="spellStart"/>
+      <w:r>
+        <w:t>Sina</w:t>
+      </w:r>
+      <w:proofErr w:type="spellEnd"/>
+      <w:r>
+        <w:t xml:space="preserve"> Hospital- 10615</w:t>
+      </w:r>
+    </w:p>
+    <w:p>
       <w:pPr>
         <w:pStyle w:val="ListParagraph"/>
         <w:numPr>
@@ -317,6 +556,7 @@
         </w:numPr>
       </w:pPr>
       <w:r>
+        <w:lastRenderedPageBreak/>
         <w:t xml:space="preserve">Inflammatory bowel disease: </w:t>
       </w:r>
     </w:p>
@@ -536,7 +776,6 @@
         <w:pStyle w:val="ListParagraph"/>
       </w:pPr>
       <w:r>
-        <w:lastRenderedPageBreak/>
         <w:t xml:space="preserve">Dr. </w:t>
       </w:r>
       <w:proofErr w:type="spellStart"/>
@@ -608,6 +847,13 @@
     </w:p>
     <w:p>
       <w:pPr>
+        <w:ind w:left="360"/>
+      </w:pPr>
+      <w:bookmarkStart w:id="0" w:name="_GoBack"/>
+      <w:bookmarkEnd w:id="0"/>
+    </w:p>
+    <w:p>
+      <w:pPr>
         <w:pStyle w:val="ListParagraph"/>
         <w:numPr>
           <w:ilvl w:val="0"/>
@@ -632,10 +878,7 @@
     </w:p>
     <w:p/>
     <w:p/>
-    <w:p>
-      <w:bookmarkStart w:id="0" w:name="_GoBack"/>
-      <w:bookmarkEnd w:id="0"/>
-    </w:p>
+    <w:p/>
     <w:sectPr>
       <w:pgSz w:w="12240" w:h="15840"/>
       <w:pgMar w:top="1440" w:right="1440" w:bottom="1440" w:left="1440" w:header="720" w:footer="720" w:gutter="0"/>

</xml_diff>

<commit_message>
Updated doctor's list research
</commit_message>
<xml_diff>
--- a/Documentation/Research doctor's list.docx
+++ b/Documentation/Research doctor's list.docx
@@ -386,6 +386,9 @@
       <w:r>
         <w:t xml:space="preserve"> Hospital- </w:t>
       </w:r>
+      <w:r>
+        <w:t>10606</w:t>
+      </w:r>
     </w:p>
     <w:p>
       <w:r>
@@ -414,6 +417,9 @@
       <w:proofErr w:type="spellEnd"/>
       <w:r>
         <w:t xml:space="preserve"> hospital- </w:t>
+      </w:r>
+      <w:r>
+        <w:t>10606</w:t>
       </w:r>
     </w:p>
     <w:p>
@@ -617,6 +623,8 @@
       <w:r>
         <w:t>- Apollo Hospital- 10678</w:t>
       </w:r>
+      <w:bookmarkStart w:id="0" w:name="_GoBack"/>
+      <w:bookmarkEnd w:id="0"/>
     </w:p>
     <w:p>
       <w:pPr>
@@ -627,7 +635,67 @@
         </w:numPr>
       </w:pPr>
       <w:r>
-        <w:t>Lipid Regulation</w:t>
+        <w:t>Asthma :</w:t>
+      </w:r>
+    </w:p>
+    <w:p>
+      <w:pPr>
+        <w:pStyle w:val="ListParagraph"/>
+      </w:pPr>
+      <w:r>
+        <w:t>Prof. Dr. Md. Ali Hossain</w:t>
+      </w:r>
+      <w:r>
+        <w:t xml:space="preserve">- </w:t>
+      </w:r>
+      <w:proofErr w:type="spellStart"/>
+      <w:r>
+        <w:t>Labaid</w:t>
+      </w:r>
+      <w:proofErr w:type="spellEnd"/>
+      <w:r>
+        <w:t xml:space="preserve"> Hospital- 10606</w:t>
+      </w:r>
+    </w:p>
+    <w:p>
+      <w:pPr>
+        <w:pStyle w:val="ListParagraph"/>
+      </w:pPr>
+      <w:r>
+        <w:t xml:space="preserve">Prof. (Dr.) Mohammad </w:t>
+      </w:r>
+      <w:proofErr w:type="spellStart"/>
+      <w:r>
+        <w:t>Atiqur</w:t>
+      </w:r>
+      <w:proofErr w:type="spellEnd"/>
+      <w:r>
+        <w:t xml:space="preserve"> Rahman</w:t>
+      </w:r>
+      <w:r>
+        <w:t xml:space="preserve">- </w:t>
+      </w:r>
+      <w:proofErr w:type="spellStart"/>
+      <w:r>
+        <w:t>Labaid</w:t>
+      </w:r>
+      <w:proofErr w:type="spellEnd"/>
+      <w:r>
+        <w:t xml:space="preserve"> Hospital-10606</w:t>
+      </w:r>
+    </w:p>
+    <w:p>
+      <w:pPr>
+        <w:pStyle w:val="ListParagraph"/>
+      </w:pPr>
+      <w:r>
+        <w:t>Dr. Adnan Yusuf Chowdhury</w:t>
+      </w:r>
+      <w:r>
+        <w:t xml:space="preserve">- United Hospital- </w:t>
+      </w:r>
+      <w:r>
+        <w:t>10666</w:t>
       </w:r>
     </w:p>
     <w:p>
@@ -639,7 +707,88 @@
         </w:numPr>
       </w:pPr>
       <w:r>
-        <w:t>Asthma and Prophylaxis</w:t>
+        <w:t>Anxiety :</w:t>
+      </w:r>
+    </w:p>
+    <w:p>
+      <w:pPr>
+        <w:pStyle w:val="ListParagraph"/>
+      </w:pPr>
+      <w:r>
+        <w:t xml:space="preserve">Mrs. </w:t>
+      </w:r>
+      <w:proofErr w:type="spellStart"/>
+      <w:r>
+        <w:t>Sharmin</w:t>
+      </w:r>
+      <w:proofErr w:type="spellEnd"/>
+      <w:r>
+        <w:t xml:space="preserve"> </w:t>
+      </w:r>
+      <w:proofErr w:type="spellStart"/>
+      <w:r>
+        <w:t>Haque</w:t>
+      </w:r>
+      <w:proofErr w:type="spellEnd"/>
+      <w:r>
+        <w:t>- Square Hospital- 10616</w:t>
+      </w:r>
+    </w:p>
+    <w:p>
+      <w:pPr>
+        <w:pStyle w:val="ListParagraph"/>
+      </w:pPr>
+      <w:r>
+        <w:t xml:space="preserve">Prof. Md. </w:t>
+      </w:r>
+      <w:proofErr w:type="spellStart"/>
+      <w:r>
+        <w:t>Waziul</w:t>
+      </w:r>
+      <w:proofErr w:type="spellEnd"/>
+      <w:r>
+        <w:t xml:space="preserve"> </w:t>
+      </w:r>
+      <w:proofErr w:type="spellStart"/>
+      <w:r>
+        <w:t>Alam</w:t>
+      </w:r>
+      <w:proofErr w:type="spellEnd"/>
+      <w:r>
+        <w:t xml:space="preserve"> Chowdhury</w:t>
+      </w:r>
+      <w:r>
+        <w:t>- Square Hospital- 10616</w:t>
+      </w:r>
+    </w:p>
+    <w:p>
+      <w:pPr>
+        <w:pStyle w:val="ListParagraph"/>
+      </w:pPr>
+      <w:r>
+        <w:t xml:space="preserve">Dr. </w:t>
+      </w:r>
+      <w:proofErr w:type="spellStart"/>
+      <w:r>
+        <w:t>Nigar</w:t>
+      </w:r>
+      <w:proofErr w:type="spellEnd"/>
+      <w:r>
+        <w:t xml:space="preserve"> Sultana</w:t>
+      </w:r>
+      <w:r>
+        <w:t>- Apollo Hospital- 10678</w:t>
+      </w:r>
+    </w:p>
+    <w:p>
+      <w:pPr>
+        <w:pStyle w:val="ListParagraph"/>
+      </w:pPr>
+      <w:r>
+        <w:t>Dr. Mahmood Hasan</w:t>
+      </w:r>
+      <w:r>
+        <w:t>- Apollo Hospital- 10678</w:t>
       </w:r>
     </w:p>
     <w:p>
@@ -651,19 +800,43 @@
         </w:numPr>
       </w:pPr>
       <w:r>
-        <w:t>Anxiety :</w:t>
-      </w:r>
-    </w:p>
-    <w:p>
-      <w:pPr>
-        <w:pStyle w:val="ListParagraph"/>
-      </w:pPr>
-      <w:r>
-        <w:t xml:space="preserve">Mrs. </w:t>
-      </w:r>
-      <w:proofErr w:type="spellStart"/>
-      <w:r>
-        <w:t>Sharmin</w:t>
+        <w:t>Migraines:</w:t>
+      </w:r>
+    </w:p>
+    <w:p>
+      <w:pPr>
+        <w:pStyle w:val="ListParagraph"/>
+      </w:pPr>
+      <w:r>
+        <w:t xml:space="preserve">Dr. </w:t>
+      </w:r>
+      <w:proofErr w:type="spellStart"/>
+      <w:r>
+        <w:t>Alim</w:t>
+      </w:r>
+      <w:proofErr w:type="spellEnd"/>
+      <w:r>
+        <w:t xml:space="preserve"> Akhtar </w:t>
+      </w:r>
+      <w:proofErr w:type="spellStart"/>
+      <w:r>
+        <w:t>Bhuiyan</w:t>
+      </w:r>
+      <w:proofErr w:type="spellEnd"/>
+      <w:r>
+        <w:t>- Apollo Hospital- 10678</w:t>
+      </w:r>
+    </w:p>
+    <w:p>
+      <w:pPr>
+        <w:pStyle w:val="ListParagraph"/>
+      </w:pPr>
+      <w:r>
+        <w:t xml:space="preserve">Dr. </w:t>
+      </w:r>
+      <w:proofErr w:type="spellStart"/>
+      <w:r>
+        <w:t>Khandker</w:t>
       </w:r>
       <w:proofErr w:type="spellEnd"/>
       <w:r>
@@ -671,54 +844,11 @@
       </w:r>
       <w:proofErr w:type="spellStart"/>
       <w:r>
-        <w:t>Haque</w:t>
-      </w:r>
-      <w:proofErr w:type="spellEnd"/>
-      <w:r>
-        <w:t>- Square Hospital- 10616</w:t>
-      </w:r>
-    </w:p>
-    <w:p>
-      <w:pPr>
-        <w:pStyle w:val="ListParagraph"/>
-      </w:pPr>
-      <w:r>
-        <w:t xml:space="preserve">Prof. Md. </w:t>
-      </w:r>
-      <w:proofErr w:type="spellStart"/>
-      <w:r>
-        <w:t>Waziul</w:t>
-      </w:r>
-      <w:proofErr w:type="spellEnd"/>
-      <w:r>
-        <w:t xml:space="preserve"> </w:t>
-      </w:r>
-      <w:proofErr w:type="spellStart"/>
-      <w:r>
-        <w:t>Alam</w:t>
-      </w:r>
-      <w:proofErr w:type="spellEnd"/>
-      <w:r>
-        <w:t xml:space="preserve"> Chowdhury</w:t>
-      </w:r>
-      <w:r>
-        <w:t>- Square Hospital- 10616</w:t>
-      </w:r>
-    </w:p>
-    <w:p>
-      <w:pPr>
-        <w:pStyle w:val="ListParagraph"/>
-      </w:pPr>
-      <w:r>
-        <w:t xml:space="preserve">Dr. </w:t>
-      </w:r>
-      <w:proofErr w:type="spellStart"/>
-      <w:r>
-        <w:t>Nigar</w:t>
-      </w:r>
-      <w:proofErr w:type="spellEnd"/>
-      <w:r>
-        <w:t xml:space="preserve"> Sultana</w:t>
+        <w:t>Mahbubar</w:t>
+      </w:r>
+      <w:proofErr w:type="spellEnd"/>
+      <w:r>
+        <w:t xml:space="preserve"> Rahman</w:t>
       </w:r>
       <w:r>
         <w:t>- Apollo Hospital- 10678</w:t>
@@ -729,10 +859,34 @@
         <w:pStyle w:val="ListParagraph"/>
       </w:pPr>
       <w:r>
-        <w:t>Dr. Mahmood Hasan</w:t>
-      </w:r>
+        <w:t xml:space="preserve">Prof. Dr. </w:t>
+      </w:r>
+      <w:proofErr w:type="spellStart"/>
+      <w:r>
+        <w:t>Uttam</w:t>
+      </w:r>
+      <w:proofErr w:type="spellEnd"/>
+      <w:r>
+        <w:t xml:space="preserve"> Kumar </w:t>
+      </w:r>
+      <w:proofErr w:type="spellStart"/>
+      <w:r>
+        <w:t>Saha</w:t>
+      </w:r>
+      <w:proofErr w:type="spellEnd"/>
       <w:r>
         <w:t>- Apollo Hospital- 10678</w:t>
+      </w:r>
+    </w:p>
+    <w:p>
+      <w:pPr>
+        <w:pStyle w:val="ListParagraph"/>
+      </w:pPr>
+      <w:r>
+        <w:t>Dr. Sheikh Abdul Kader</w:t>
+      </w:r>
+      <w:r>
+        <w:t>- Square Hospital - 10616</w:t>
       </w:r>
     </w:p>
     <w:p>
@@ -744,27 +898,19 @@
         </w:numPr>
       </w:pPr>
       <w:r>
-        <w:t>Migraines:</w:t>
-      </w:r>
-    </w:p>
-    <w:p>
-      <w:pPr>
-        <w:pStyle w:val="ListParagraph"/>
-      </w:pPr>
-      <w:r>
-        <w:t xml:space="preserve">Dr. </w:t>
-      </w:r>
-      <w:proofErr w:type="spellStart"/>
-      <w:r>
-        <w:t>Alim</w:t>
-      </w:r>
-      <w:proofErr w:type="spellEnd"/>
-      <w:r>
-        <w:t xml:space="preserve"> Akhtar </w:t>
-      </w:r>
-      <w:proofErr w:type="spellStart"/>
-      <w:r>
-        <w:t>Bhuiyan</w:t>
+        <w:t>Tuberculosis:</w:t>
+      </w:r>
+    </w:p>
+    <w:p>
+      <w:pPr>
+        <w:pStyle w:val="ListParagraph"/>
+      </w:pPr>
+      <w:r>
+        <w:t xml:space="preserve">Dr. Chandra Prakash </w:t>
+      </w:r>
+      <w:proofErr w:type="spellStart"/>
+      <w:r>
+        <w:t>Dokwal</w:t>
       </w:r>
       <w:proofErr w:type="spellEnd"/>
       <w:r>
@@ -776,61 +922,42 @@
         <w:pStyle w:val="ListParagraph"/>
       </w:pPr>
       <w:r>
-        <w:t xml:space="preserve">Dr. </w:t>
-      </w:r>
-      <w:proofErr w:type="spellStart"/>
-      <w:r>
-        <w:t>Khandker</w:t>
-      </w:r>
-      <w:proofErr w:type="spellEnd"/>
-      <w:r>
-        <w:t xml:space="preserve"> </w:t>
-      </w:r>
-      <w:proofErr w:type="spellStart"/>
-      <w:r>
-        <w:t>Mahbubar</w:t>
-      </w:r>
-      <w:proofErr w:type="spellEnd"/>
-      <w:r>
-        <w:t xml:space="preserve"> Rahman</w:t>
-      </w:r>
-      <w:r>
-        <w:t>- Apollo Hospital- 10678</w:t>
-      </w:r>
-    </w:p>
-    <w:p>
-      <w:pPr>
-        <w:pStyle w:val="ListParagraph"/>
-      </w:pPr>
-      <w:r>
-        <w:t xml:space="preserve">Prof. Dr. </w:t>
-      </w:r>
-      <w:proofErr w:type="spellStart"/>
-      <w:r>
-        <w:t>Uttam</w:t>
-      </w:r>
-      <w:proofErr w:type="spellEnd"/>
-      <w:r>
-        <w:t xml:space="preserve"> Kumar </w:t>
-      </w:r>
-      <w:proofErr w:type="spellStart"/>
-      <w:r>
-        <w:t>Saha</w:t>
-      </w:r>
-      <w:proofErr w:type="spellEnd"/>
-      <w:r>
-        <w:t>- Apollo Hospital- 10678</w:t>
-      </w:r>
-    </w:p>
-    <w:p>
-      <w:pPr>
-        <w:pStyle w:val="ListParagraph"/>
-      </w:pPr>
-      <w:r>
-        <w:t>Dr. Sheikh Abdul Kader</w:t>
-      </w:r>
-      <w:r>
-        <w:t>- Square Hospital - 10616</w:t>
+        <w:t xml:space="preserve">Dr. SM Abdullah Al </w:t>
+      </w:r>
+      <w:proofErr w:type="spellStart"/>
+      <w:r>
+        <w:t>Mamun</w:t>
+      </w:r>
+      <w:proofErr w:type="spellEnd"/>
+      <w:r>
+        <w:t>- Apollo Hospital-10678</w:t>
+      </w:r>
+    </w:p>
+    <w:p>
+      <w:pPr>
+        <w:pStyle w:val="ListParagraph"/>
+      </w:pPr>
+      <w:r>
+        <w:t xml:space="preserve">Dr. Md. </w:t>
+      </w:r>
+      <w:proofErr w:type="spellStart"/>
+      <w:r>
+        <w:t>Sayedul</w:t>
+      </w:r>
+      <w:proofErr w:type="spellEnd"/>
+      <w:r>
+        <w:t xml:space="preserve"> Islam</w:t>
+      </w:r>
+      <w:r>
+        <w:t xml:space="preserve">- </w:t>
+      </w:r>
+      <w:proofErr w:type="spellStart"/>
+      <w:r>
+        <w:t>Labaid</w:t>
+      </w:r>
+      <w:proofErr w:type="spellEnd"/>
+      <w:r>
+        <w:t xml:space="preserve"> Hospital - 10606</w:t>
       </w:r>
     </w:p>
     <w:p>
@@ -842,15 +969,78 @@
         </w:numPr>
       </w:pPr>
       <w:r>
-        <w:t>Tuberculosis:</w:t>
-      </w:r>
-    </w:p>
-    <w:p>
-      <w:pPr>
-        <w:ind w:left="360"/>
-      </w:pPr>
-      <w:bookmarkStart w:id="0" w:name="_GoBack"/>
-      <w:bookmarkEnd w:id="0"/>
+        <w:t>Pneumonia:</w:t>
+      </w:r>
+    </w:p>
+    <w:p>
+      <w:pPr>
+        <w:pStyle w:val="ListParagraph"/>
+      </w:pPr>
+      <w:r>
+        <w:t xml:space="preserve">Dr. Khan Md. </w:t>
+      </w:r>
+      <w:proofErr w:type="spellStart"/>
+      <w:r>
+        <w:t>Sayeduzzaman</w:t>
+      </w:r>
+      <w:proofErr w:type="spellEnd"/>
+      <w:r>
+        <w:t xml:space="preserve">- United Hospital- </w:t>
+      </w:r>
+      <w:r>
+        <w:t>10666</w:t>
+      </w:r>
+    </w:p>
+    <w:p>
+      <w:pPr>
+        <w:pStyle w:val="ListParagraph"/>
+      </w:pPr>
+      <w:r>
+        <w:t xml:space="preserve">Dr. </w:t>
+      </w:r>
+      <w:proofErr w:type="spellStart"/>
+      <w:r>
+        <w:t>Zakir</w:t>
+      </w:r>
+      <w:proofErr w:type="spellEnd"/>
+      <w:r>
+        <w:t xml:space="preserve"> Hossain </w:t>
+      </w:r>
+      <w:proofErr w:type="spellStart"/>
+      <w:r>
+        <w:t>Sarker</w:t>
+      </w:r>
+      <w:proofErr w:type="spellEnd"/>
+      <w:r>
+        <w:t xml:space="preserve">- </w:t>
+      </w:r>
+      <w:proofErr w:type="spellStart"/>
+      <w:r>
+        <w:t>Labaid</w:t>
+      </w:r>
+      <w:proofErr w:type="spellEnd"/>
+      <w:r>
+        <w:t xml:space="preserve"> Hospital- 10606</w:t>
+      </w:r>
+    </w:p>
+    <w:p>
+      <w:pPr>
+        <w:pStyle w:val="ListParagraph"/>
+      </w:pPr>
+      <w:r>
+        <w:t>Prof. Dr. A. K. M. Mustafa Hussain</w:t>
+      </w:r>
+      <w:r>
+        <w:t xml:space="preserve">- United Hospital- </w:t>
+      </w:r>
+      <w:r>
+        <w:t>10666</w:t>
+      </w:r>
+    </w:p>
+    <w:p>
+      <w:pPr>
+        <w:pStyle w:val="ListParagraph"/>
+      </w:pPr>
     </w:p>
     <w:p>
       <w:pPr>
@@ -861,19 +1051,56 @@
         </w:numPr>
       </w:pPr>
       <w:r>
-        <w:t>Pneumonia:</w:t>
-      </w:r>
-    </w:p>
-    <w:p>
-      <w:pPr>
-        <w:pStyle w:val="ListParagraph"/>
-        <w:numPr>
-          <w:ilvl w:val="0"/>
-          <w:numId w:val="1"/>
-        </w:numPr>
-      </w:pPr>
-      <w:r>
         <w:t>Pinkeye</w:t>
+      </w:r>
+      <w:r>
+        <w:t>:</w:t>
+      </w:r>
+    </w:p>
+    <w:p>
+      <w:pPr>
+        <w:ind w:left="360"/>
+      </w:pPr>
+      <w:r>
+        <w:t xml:space="preserve">Dr. </w:t>
+      </w:r>
+      <w:proofErr w:type="spellStart"/>
+      <w:r>
+        <w:t>Mahbubur</w:t>
+      </w:r>
+      <w:proofErr w:type="spellEnd"/>
+      <w:r>
+        <w:t xml:space="preserve"> Rahman Chowdhury</w:t>
+      </w:r>
+      <w:r>
+        <w:t>- Bangladesh Eye Hospital- 09666787878</w:t>
+      </w:r>
+    </w:p>
+    <w:p>
+      <w:pPr>
+        <w:ind w:left="360"/>
+      </w:pPr>
+      <w:r>
+        <w:t xml:space="preserve">Dr. Kamal </w:t>
+      </w:r>
+      <w:proofErr w:type="spellStart"/>
+      <w:r>
+        <w:t>Haider</w:t>
+      </w:r>
+      <w:proofErr w:type="spellEnd"/>
+      <w:r>
+        <w:t xml:space="preserve"> Khan- Bangladesh Eye Hospital- 09666787878</w:t>
+      </w:r>
+    </w:p>
+    <w:p>
+      <w:pPr>
+        <w:ind w:left="360"/>
+      </w:pPr>
+      <w:r>
+        <w:t>Dr. Md. Ali Akbar</w:t>
+      </w:r>
+      <w:r>
+        <w:t>- Bangladesh Eye Hospital-09666787878</w:t>
       </w:r>
     </w:p>
     <w:p/>

</xml_diff>